<commit_message>
Fix missing whitespace in footer of docx.
</commit_message>
<xml_diff>
--- a/pandoc/pandoc-reference.docx
+++ b/pandoc/pandoc-reference.docx
@@ -3114,6 +3114,12 @@
             <w:noProof/>
           </w:rPr>
           <w:fldChar w:fldCharType="end"/>
+        </w:r>
+        <w:r>
+          <w:rPr>
+            <w:noProof/>
+          </w:rPr>
+          <w:t xml:space="preserve"> </w:t>
         </w:r>
         <w:r>
           <w:rPr>
@@ -4315,6 +4321,7 @@
     <w:rsid w:val="00031712"/>
     <w:rsid w:val="00082359"/>
     <w:rsid w:val="000C0408"/>
+    <w:rsid w:val="001812D9"/>
     <w:rsid w:val="001D2D3D"/>
     <w:rsid w:val="001E3405"/>
     <w:rsid w:val="002172B6"/>
@@ -4328,6 +4335,7 @@
     <w:rsid w:val="006C53C0"/>
     <w:rsid w:val="007D2C69"/>
     <w:rsid w:val="0083063B"/>
+    <w:rsid w:val="00A81CC1"/>
     <w:rsid w:val="00AF1829"/>
     <w:rsid w:val="00B46A6F"/>
     <w:rsid w:val="00C2276A"/>

</xml_diff>